<commit_message>
added tabulating code to automatically tabulate the search algorithms and to graph them
</commit_message>
<xml_diff>
--- a/STRING SEARCH ALGORITHMS.docx
+++ b/STRING SEARCH ALGORITHMS.docx
@@ -320,12 +320,7 @@
         <w:t xml:space="preserve">Description: </w:t>
       </w:r>
       <w:r>
-        <w:t>This algorithm uses hashing to f</w:t>
-      </w:r>
-      <w:bookmarkStart w:id="0" w:name="_GoBack"/>
-      <w:bookmarkEnd w:id="0"/>
-      <w:r>
-        <w:t>ind a substring within a string. It calculates the hash of the pattern and compares it with the hash of substring in the text.</w:t>
+        <w:t>This algorithm uses hashing to find a substring within a string. It calculates the hash of the pattern and compares it with the hash of substring in the text.</w:t>
       </w:r>
     </w:p>
     <w:p>
@@ -426,6 +421,552 @@
     <w:p>
       <w:pPr>
         <w:ind w:left="360"/>
+        <w:rPr>
+          <w:b/>
+          <w:u w:val="single"/>
+        </w:rPr>
+      </w:pPr>
+      <w:r>
+        <w:rPr>
+          <w:b/>
+          <w:u w:val="single"/>
+        </w:rPr>
+        <w:t>TABLE: DIFFERENT SEARCH ALGORITHMS PERFOMARMANCE WHERE FILE SIZE IS TABULATED AGAINST THE TIME TAKEN TO COMPLETE THE SEARCH.</w:t>
+      </w:r>
+    </w:p>
+    <w:p>
+      <w:pPr>
+        <w:ind w:left="360"/>
+      </w:pPr>
+    </w:p>
+    <w:tbl>
+      <w:tblPr>
+        <w:tblStyle w:val="TableGrid"/>
+        <w:tblW w:w="10717" w:type="dxa"/>
+        <w:tblInd w:w="-905" w:type="dxa"/>
+        <w:tblLook w:val="04A0" w:firstRow="1" w:lastRow="0" w:firstColumn="1" w:lastColumn="0" w:noHBand="0" w:noVBand="1"/>
+      </w:tblPr>
+      <w:tblGrid>
+        <w:gridCol w:w="2340"/>
+        <w:gridCol w:w="1835"/>
+        <w:gridCol w:w="1635"/>
+        <w:gridCol w:w="1635"/>
+        <w:gridCol w:w="1636"/>
+        <w:gridCol w:w="1636"/>
+      </w:tblGrid>
+      <w:tr>
+        <w:trPr>
+          <w:trHeight w:val="532"/>
+        </w:trPr>
+        <w:tc>
+          <w:tcPr>
+            <w:tcW w:w="2340" w:type="dxa"/>
+          </w:tcPr>
+          <w:p>
+            <w:pPr>
+              <w:rPr>
+                <w:b/>
+              </w:rPr>
+            </w:pPr>
+            <w:r>
+              <w:rPr>
+                <w:b/>
+              </w:rPr>
+              <w:t>File Size (characters)</w:t>
+            </w:r>
+          </w:p>
+        </w:tc>
+        <w:tc>
+          <w:tcPr>
+            <w:tcW w:w="1835" w:type="dxa"/>
+          </w:tcPr>
+          <w:p>
+            <w:pPr>
+              <w:rPr>
+                <w:b/>
+              </w:rPr>
+            </w:pPr>
+            <w:r>
+              <w:rPr>
+                <w:b/>
+              </w:rPr>
+              <w:t>Naive Search</w:t>
+            </w:r>
+          </w:p>
+        </w:tc>
+        <w:tc>
+          <w:tcPr>
+            <w:tcW w:w="1635" w:type="dxa"/>
+          </w:tcPr>
+          <w:p>
+            <w:pPr>
+              <w:rPr>
+                <w:b/>
+              </w:rPr>
+            </w:pPr>
+            <w:r>
+              <w:rPr>
+                <w:b/>
+              </w:rPr>
+              <w:t>KMP Search</w:t>
+            </w:r>
+          </w:p>
+        </w:tc>
+        <w:tc>
+          <w:tcPr>
+            <w:tcW w:w="1635" w:type="dxa"/>
+          </w:tcPr>
+          <w:p>
+            <w:pPr>
+              <w:rPr>
+                <w:b/>
+              </w:rPr>
+            </w:pPr>
+            <w:r>
+              <w:rPr>
+                <w:b/>
+              </w:rPr>
+              <w:t xml:space="preserve">Boyer-Moore </w:t>
+            </w:r>
+          </w:p>
+          <w:p>
+            <w:pPr>
+              <w:rPr>
+                <w:b/>
+              </w:rPr>
+            </w:pPr>
+            <w:r>
+              <w:rPr>
+                <w:b/>
+              </w:rPr>
+              <w:t>Search</w:t>
+            </w:r>
+          </w:p>
+        </w:tc>
+        <w:tc>
+          <w:tcPr>
+            <w:tcW w:w="1636" w:type="dxa"/>
+          </w:tcPr>
+          <w:p>
+            <w:pPr>
+              <w:rPr>
+                <w:b/>
+              </w:rPr>
+            </w:pPr>
+            <w:r>
+              <w:rPr>
+                <w:b/>
+              </w:rPr>
+              <w:t>Rabin-Karp</w:t>
+            </w:r>
+          </w:p>
+          <w:p>
+            <w:pPr>
+              <w:rPr>
+                <w:b/>
+              </w:rPr>
+            </w:pPr>
+            <w:r>
+              <w:rPr>
+                <w:b/>
+              </w:rPr>
+              <w:t>Search</w:t>
+            </w:r>
+          </w:p>
+        </w:tc>
+        <w:tc>
+          <w:tcPr>
+            <w:tcW w:w="1636" w:type="dxa"/>
+          </w:tcPr>
+          <w:p>
+            <w:pPr>
+              <w:rPr>
+                <w:b/>
+              </w:rPr>
+            </w:pPr>
+            <w:proofErr w:type="spellStart"/>
+            <w:r>
+              <w:rPr>
+                <w:b/>
+              </w:rPr>
+              <w:t>Aho-Corasick</w:t>
+            </w:r>
+            <w:proofErr w:type="spellEnd"/>
+          </w:p>
+          <w:p>
+            <w:pPr>
+              <w:rPr>
+                <w:b/>
+              </w:rPr>
+            </w:pPr>
+            <w:r>
+              <w:rPr>
+                <w:b/>
+              </w:rPr>
+              <w:t>Search</w:t>
+            </w:r>
+          </w:p>
+        </w:tc>
+      </w:tr>
+      <w:tr>
+        <w:trPr>
+          <w:trHeight w:val="502"/>
+        </w:trPr>
+        <w:tc>
+          <w:tcPr>
+            <w:tcW w:w="2340" w:type="dxa"/>
+          </w:tcPr>
+          <w:p>
+            <w:r>
+              <w:t>10,000</w:t>
+            </w:r>
+          </w:p>
+        </w:tc>
+        <w:tc>
+          <w:tcPr>
+            <w:tcW w:w="1835" w:type="dxa"/>
+          </w:tcPr>
+          <w:p>
+            <w:r>
+              <w:t>0.00100088</w:t>
+            </w:r>
+          </w:p>
+        </w:tc>
+        <w:tc>
+          <w:tcPr>
+            <w:tcW w:w="1635" w:type="dxa"/>
+          </w:tcPr>
+          <w:p>
+            <w:r>
+              <w:t>0.00400352</w:t>
+            </w:r>
+          </w:p>
+        </w:tc>
+        <w:tc>
+          <w:tcPr>
+            <w:tcW w:w="1635" w:type="dxa"/>
+          </w:tcPr>
+          <w:p>
+            <w:r>
+              <w:t>0</w:t>
+            </w:r>
+          </w:p>
+        </w:tc>
+        <w:tc>
+          <w:tcPr>
+            <w:tcW w:w="1636" w:type="dxa"/>
+          </w:tcPr>
+          <w:p>
+            <w:r>
+              <w:t>0.00400352</w:t>
+            </w:r>
+          </w:p>
+        </w:tc>
+        <w:tc>
+          <w:tcPr>
+            <w:tcW w:w="1636" w:type="dxa"/>
+          </w:tcPr>
+          <w:p>
+            <w:r>
+              <w:t>0.00100112</w:t>
+            </w:r>
+          </w:p>
+        </w:tc>
+      </w:tr>
+      <w:tr>
+        <w:trPr>
+          <w:trHeight w:val="532"/>
+        </w:trPr>
+        <w:tc>
+          <w:tcPr>
+            <w:tcW w:w="2340" w:type="dxa"/>
+          </w:tcPr>
+          <w:p>
+            <w:r>
+              <w:t>50,000</w:t>
+            </w:r>
+          </w:p>
+        </w:tc>
+        <w:tc>
+          <w:tcPr>
+            <w:tcW w:w="1835" w:type="dxa"/>
+          </w:tcPr>
+          <w:p>
+            <w:r>
+              <w:t>0.00700617</w:t>
+            </w:r>
+          </w:p>
+        </w:tc>
+        <w:tc>
+          <w:tcPr>
+            <w:tcW w:w="1635" w:type="dxa"/>
+          </w:tcPr>
+          <w:p>
+            <w:r>
+              <w:t>0.0180078</w:t>
+            </w:r>
+          </w:p>
+        </w:tc>
+        <w:tc>
+          <w:tcPr>
+            <w:tcW w:w="1635" w:type="dxa"/>
+          </w:tcPr>
+          <w:p>
+            <w:r>
+              <w:t>0.00100136</w:t>
+            </w:r>
+          </w:p>
+        </w:tc>
+        <w:tc>
+          <w:tcPr>
+            <w:tcW w:w="1636" w:type="dxa"/>
+          </w:tcPr>
+          <w:p>
+            <w:r>
+              <w:t>0.017015</w:t>
+            </w:r>
+          </w:p>
+        </w:tc>
+        <w:tc>
+          <w:tcPr>
+            <w:tcW w:w="1636" w:type="dxa"/>
+          </w:tcPr>
+          <w:p>
+            <w:r>
+              <w:t>0.0100183</w:t>
+            </w:r>
+          </w:p>
+        </w:tc>
+      </w:tr>
+      <w:tr>
+        <w:trPr>
+          <w:trHeight w:val="502"/>
+        </w:trPr>
+        <w:tc>
+          <w:tcPr>
+            <w:tcW w:w="2340" w:type="dxa"/>
+          </w:tcPr>
+          <w:p>
+            <w:r>
+              <w:t>100,000</w:t>
+            </w:r>
+          </w:p>
+        </w:tc>
+        <w:tc>
+          <w:tcPr>
+            <w:tcW w:w="1835" w:type="dxa"/>
+          </w:tcPr>
+          <w:p>
+            <w:r>
+              <w:t>0.0130203</w:t>
+            </w:r>
+          </w:p>
+        </w:tc>
+        <w:tc>
+          <w:tcPr>
+            <w:tcW w:w="1635" w:type="dxa"/>
+          </w:tcPr>
+          <w:p>
+            <w:r>
+              <w:t>0.0390267</w:t>
+            </w:r>
+          </w:p>
+        </w:tc>
+        <w:tc>
+          <w:tcPr>
+            <w:tcW w:w="1635" w:type="dxa"/>
+          </w:tcPr>
+          <w:p>
+            <w:r>
+              <w:t>0.00300288</w:t>
+            </w:r>
+          </w:p>
+        </w:tc>
+        <w:tc>
+          <w:tcPr>
+            <w:tcW w:w="1636" w:type="dxa"/>
+          </w:tcPr>
+          <w:p>
+            <w:r>
+              <w:t>0.0320287</w:t>
+            </w:r>
+          </w:p>
+        </w:tc>
+        <w:tc>
+          <w:tcPr>
+            <w:tcW w:w="1636" w:type="dxa"/>
+          </w:tcPr>
+          <w:p>
+            <w:r>
+              <w:t>0.0190177</w:t>
+            </w:r>
+          </w:p>
+        </w:tc>
+      </w:tr>
+      <w:tr>
+        <w:trPr>
+          <w:trHeight w:val="532"/>
+        </w:trPr>
+        <w:tc>
+          <w:tcPr>
+            <w:tcW w:w="2340" w:type="dxa"/>
+          </w:tcPr>
+          <w:p>
+            <w:r>
+              <w:t>500,000</w:t>
+            </w:r>
+          </w:p>
+        </w:tc>
+        <w:tc>
+          <w:tcPr>
+            <w:tcW w:w="1835" w:type="dxa"/>
+          </w:tcPr>
+          <w:p>
+            <w:r>
+              <w:t>0.0670612</w:t>
+            </w:r>
+          </w:p>
+        </w:tc>
+        <w:tc>
+          <w:tcPr>
+            <w:tcW w:w="1635" w:type="dxa"/>
+          </w:tcPr>
+          <w:p>
+            <w:r>
+              <w:t>0.183167</w:t>
+            </w:r>
+          </w:p>
+        </w:tc>
+        <w:tc>
+          <w:tcPr>
+            <w:tcW w:w="1635" w:type="dxa"/>
+          </w:tcPr>
+          <w:p>
+            <w:r>
+              <w:t>0.0130119</w:t>
+            </w:r>
+          </w:p>
+        </w:tc>
+        <w:tc>
+          <w:tcPr>
+            <w:tcW w:w="1636" w:type="dxa"/>
+          </w:tcPr>
+          <w:p>
+            <w:r>
+              <w:t>0.166151</w:t>
+            </w:r>
+          </w:p>
+        </w:tc>
+        <w:tc>
+          <w:tcPr>
+            <w:tcW w:w="1636" w:type="dxa"/>
+          </w:tcPr>
+          <w:p>
+            <w:r>
+              <w:t>0.0970793</w:t>
+            </w:r>
+          </w:p>
+        </w:tc>
+      </w:tr>
+      <w:tr>
+        <w:trPr>
+          <w:trHeight w:val="502"/>
+        </w:trPr>
+        <w:tc>
+          <w:tcPr>
+            <w:tcW w:w="2340" w:type="dxa"/>
+          </w:tcPr>
+          <w:p>
+            <w:r>
+              <w:t>1,000,000</w:t>
+            </w:r>
+          </w:p>
+        </w:tc>
+        <w:tc>
+          <w:tcPr>
+            <w:tcW w:w="1835" w:type="dxa"/>
+          </w:tcPr>
+          <w:p>
+            <w:r>
+              <w:t>0.134122</w:t>
+            </w:r>
+          </w:p>
+        </w:tc>
+        <w:tc>
+          <w:tcPr>
+            <w:tcW w:w="1635" w:type="dxa"/>
+          </w:tcPr>
+          <w:p>
+            <w:r>
+              <w:t>0.377334</w:t>
+            </w:r>
+          </w:p>
+        </w:tc>
+        <w:tc>
+          <w:tcPr>
+            <w:tcW w:w="1635" w:type="dxa"/>
+          </w:tcPr>
+          <w:p>
+            <w:r>
+              <w:t>0.027025</w:t>
+            </w:r>
+          </w:p>
+        </w:tc>
+        <w:tc>
+          <w:tcPr>
+            <w:tcW w:w="1636" w:type="dxa"/>
+          </w:tcPr>
+          <w:p>
+            <w:r>
+              <w:t>0.330301</w:t>
+            </w:r>
+          </w:p>
+        </w:tc>
+        <w:tc>
+          <w:tcPr>
+            <w:tcW w:w="1636" w:type="dxa"/>
+          </w:tcPr>
+          <w:p>
+            <w:r>
+              <w:t>0.212202</w:t>
+            </w:r>
+          </w:p>
+        </w:tc>
+      </w:tr>
+    </w:tbl>
+    <w:p>
+      <w:pPr>
+        <w:ind w:left="360"/>
+      </w:pPr>
+    </w:p>
+    <w:p>
+      <w:pPr>
+        <w:ind w:left="360"/>
+      </w:pPr>
+    </w:p>
+    <w:p>
+      <w:pPr>
+        <w:ind w:left="360"/>
+      </w:pPr>
+    </w:p>
+    <w:p>
+      <w:pPr>
+        <w:ind w:left="360"/>
+      </w:pPr>
+    </w:p>
+    <w:p>
+      <w:pPr>
+        <w:ind w:left="360"/>
+      </w:pPr>
+    </w:p>
+    <w:p>
+      <w:pPr>
+        <w:ind w:left="360"/>
+      </w:pPr>
+    </w:p>
+    <w:p>
+      <w:pPr>
+        <w:ind w:left="360"/>
       </w:pPr>
     </w:p>
     <w:p>
@@ -436,6 +977,7 @@
         <w:rPr>
           <w:noProof/>
         </w:rPr>
+        <w:lastRenderedPageBreak/>
         <w:drawing>
           <wp:inline distT="0" distB="0" distL="0" distR="0">
             <wp:extent cx="6267450" cy="3810000"/>
@@ -505,6 +1047,317 @@
         <w:ind w:left="360"/>
       </w:pPr>
     </w:p>
+    <w:p>
+      <w:pPr>
+        <w:ind w:left="360"/>
+        <w:rPr>
+          <w:b/>
+          <w:u w:val="single"/>
+        </w:rPr>
+      </w:pPr>
+      <w:r>
+        <w:rPr>
+          <w:b/>
+          <w:u w:val="single"/>
+        </w:rPr>
+        <w:t>ADDITIONAL SEARCH ALGORITHMS</w:t>
+      </w:r>
+    </w:p>
+    <w:p>
+      <w:pPr>
+        <w:pStyle w:val="ListParagraph"/>
+        <w:numPr>
+          <w:ilvl w:val="0"/>
+          <w:numId w:val="3"/>
+        </w:numPr>
+        <w:rPr>
+          <w:b/>
+          <w:u w:val="single"/>
+        </w:rPr>
+      </w:pPr>
+      <w:r>
+        <w:rPr>
+          <w:b/>
+          <w:u w:val="single"/>
+        </w:rPr>
+        <w:t>Boyer-Moore-</w:t>
+      </w:r>
+      <w:proofErr w:type="spellStart"/>
+      <w:r>
+        <w:rPr>
+          <w:b/>
+          <w:u w:val="single"/>
+        </w:rPr>
+        <w:t>Horspool</w:t>
+      </w:r>
+      <w:proofErr w:type="spellEnd"/>
+      <w:r>
+        <w:rPr>
+          <w:b/>
+          <w:u w:val="single"/>
+        </w:rPr>
+        <w:t xml:space="preserve"> Search Algorithm</w:t>
+      </w:r>
+    </w:p>
+    <w:p>
+      <w:r>
+        <w:rPr>
+          <w:b/>
+        </w:rPr>
+        <w:t xml:space="preserve">Description: </w:t>
+      </w:r>
+      <w:r>
+        <w:t>This algorithm is a simplification of the Boyer-Moore algorithm. It uses only the bad character rule to skip sections of the text that cannot contain the pattern.</w:t>
+      </w:r>
+    </w:p>
+    <w:p>
+      <w:r>
+        <w:rPr>
+          <w:b/>
+        </w:rPr>
+        <w:t xml:space="preserve">Complexity: </w:t>
+      </w:r>
+      <w:r>
+        <w:t xml:space="preserve">The best case time complexity is </w:t>
+      </w:r>
+      <w:proofErr w:type="gramStart"/>
+      <w:r>
+        <w:t>O(</w:t>
+      </w:r>
+      <w:proofErr w:type="gramEnd"/>
+      <w:r>
+        <w:t>n/m), The average case is O(n) and worst is O(nm)</w:t>
+      </w:r>
+    </w:p>
+    <w:p/>
+    <w:p>
+      <w:pPr>
+        <w:pStyle w:val="ListParagraph"/>
+        <w:numPr>
+          <w:ilvl w:val="0"/>
+          <w:numId w:val="3"/>
+        </w:numPr>
+      </w:pPr>
+      <w:r>
+        <w:rPr>
+          <w:b/>
+          <w:u w:val="single"/>
+        </w:rPr>
+        <w:t>Z Algorithm</w:t>
+      </w:r>
+    </w:p>
+    <w:p>
+      <w:r>
+        <w:rPr>
+          <w:b/>
+        </w:rPr>
+        <w:t xml:space="preserve">Description: </w:t>
+      </w:r>
+      <w:r>
+        <w:t>This algorithm constructs the Z-array for a string, which stores the lengths of the longest substrings starting from a given position that match the prefix of the string. It is useful for pattern matching.</w:t>
+      </w:r>
+    </w:p>
+    <w:p>
+      <w:r>
+        <w:rPr>
+          <w:b/>
+        </w:rPr>
+        <w:t xml:space="preserve">Complexity: </w:t>
+      </w:r>
+      <w:r>
+        <w:t xml:space="preserve"> The time complexity is </w:t>
+      </w:r>
+      <w:proofErr w:type="gramStart"/>
+      <w:r>
+        <w:t>O(</w:t>
+      </w:r>
+      <w:proofErr w:type="gramEnd"/>
+      <w:r>
+        <w:t>n + m), the space complexity is O(n + m)</w:t>
+      </w:r>
+    </w:p>
+    <w:p>
+      <w:pPr>
+        <w:pStyle w:val="ListParagraph"/>
+        <w:numPr>
+          <w:ilvl w:val="0"/>
+          <w:numId w:val="3"/>
+        </w:numPr>
+      </w:pPr>
+      <w:r>
+        <w:rPr>
+          <w:b/>
+          <w:u w:val="single"/>
+        </w:rPr>
+        <w:lastRenderedPageBreak/>
+        <w:t>Finite Automata Algorithm</w:t>
+      </w:r>
+    </w:p>
+    <w:p>
+      <w:r>
+        <w:rPr>
+          <w:b/>
+        </w:rPr>
+        <w:t xml:space="preserve">Description: </w:t>
+      </w:r>
+      <w:r>
+        <w:t>This algorithm constructs a finite state machine (FSM) for the pattern and processes the text through it. It uses states and transitions to match the pattern against the text.</w:t>
+      </w:r>
+    </w:p>
+    <w:p>
+      <w:r>
+        <w:rPr>
+          <w:b/>
+        </w:rPr>
+        <w:t xml:space="preserve">Complexity: </w:t>
+      </w:r>
+      <w:r>
+        <w:t xml:space="preserve">The time complexity is </w:t>
+      </w:r>
+      <w:proofErr w:type="gramStart"/>
+      <w:r>
+        <w:t>O(</w:t>
+      </w:r>
+      <w:proofErr w:type="gramEnd"/>
+      <w:r>
+        <w:t>N) and the space complexity is O(</w:t>
+      </w:r>
+      <w:proofErr w:type="spellStart"/>
+      <w:r>
+        <w:t>m|x</w:t>
+      </w:r>
+      <w:proofErr w:type="spellEnd"/>
+      <w:r>
+        <w:t>|), where |x| is the size of the alphabet</w:t>
+      </w:r>
+    </w:p>
+    <w:p/>
+    <w:p>
+      <w:pPr>
+        <w:pStyle w:val="ListParagraph"/>
+        <w:numPr>
+          <w:ilvl w:val="0"/>
+          <w:numId w:val="3"/>
+        </w:numPr>
+      </w:pPr>
+      <w:proofErr w:type="spellStart"/>
+      <w:r>
+        <w:rPr>
+          <w:b/>
+          <w:u w:val="single"/>
+        </w:rPr>
+        <w:t>Bitap</w:t>
+      </w:r>
+      <w:proofErr w:type="spellEnd"/>
+      <w:r>
+        <w:rPr>
+          <w:b/>
+          <w:u w:val="single"/>
+        </w:rPr>
+        <w:t xml:space="preserve"> Algorithm</w:t>
+      </w:r>
+    </w:p>
+    <w:p>
+      <w:r>
+        <w:rPr>
+          <w:b/>
+        </w:rPr>
+        <w:t xml:space="preserve">Description: </w:t>
+      </w:r>
+      <w:r>
+        <w:t>This algorithm (also</w:t>
+      </w:r>
+      <w:r>
+        <w:t xml:space="preserve"> known as the Shift-Or or Shift-And algorithm) uses bitwise operations to perform exact or approximate string matching. It builds a bitmask for the pattern and processes the text using bitwise operations.</w:t>
+      </w:r>
+    </w:p>
+    <w:p>
+      <w:r>
+        <w:rPr>
+          <w:b/>
+        </w:rPr>
+        <w:t xml:space="preserve">Complexity: </w:t>
+      </w:r>
+      <w:r>
+        <w:t xml:space="preserve">The time complexity is </w:t>
+      </w:r>
+      <w:proofErr w:type="gramStart"/>
+      <w:r>
+        <w:t>O(</w:t>
+      </w:r>
+      <w:proofErr w:type="gramEnd"/>
+      <w:r>
+        <w:t>n) and the space complexity is O(m + |x|), where |x| is the size of the alphabet</w:t>
+      </w:r>
+    </w:p>
+    <w:p/>
+    <w:p>
+      <w:pPr>
+        <w:pStyle w:val="ListParagraph"/>
+        <w:numPr>
+          <w:ilvl w:val="0"/>
+          <w:numId w:val="3"/>
+        </w:numPr>
+      </w:pPr>
+      <w:r>
+        <w:rPr>
+          <w:b/>
+          <w:u w:val="single"/>
+        </w:rPr>
+        <w:t>Wu-Manber Algorithm</w:t>
+      </w:r>
+    </w:p>
+    <w:p>
+      <w:r>
+        <w:rPr>
+          <w:b/>
+        </w:rPr>
+        <w:t xml:space="preserve">Description: </w:t>
+      </w:r>
+      <w:r>
+        <w:t xml:space="preserve">this algorithm is an extension of the </w:t>
+      </w:r>
+      <w:proofErr w:type="spellStart"/>
+      <w:r>
+        <w:t>Bitap</w:t>
+      </w:r>
+      <w:proofErr w:type="spellEnd"/>
+      <w:r>
+        <w:t xml:space="preserve"> algorithm that supports approximate string matching. It uses bitwise operations and bit masks for efficient pattern matching.</w:t>
+      </w:r>
+    </w:p>
+    <w:p>
+      <w:r>
+        <w:rPr>
+          <w:b/>
+        </w:rPr>
+        <w:t xml:space="preserve">Complexity: </w:t>
+      </w:r>
+      <w:r>
+        <w:t xml:space="preserve">The time complexity is O(n), the space complexity is </w:t>
+      </w:r>
+      <w:r>
+        <w:t>O(</w:t>
+      </w:r>
+      <w:proofErr w:type="spellStart"/>
+      <w:r>
+        <w:t>m|x</w:t>
+      </w:r>
+      <w:proofErr w:type="spellEnd"/>
+      <w:r>
+        <w:t>|), where |x| is the size of</w:t>
+      </w:r>
+      <w:bookmarkStart w:id="0" w:name="_GoBack"/>
+      <w:bookmarkEnd w:id="0"/>
+    </w:p>
+    <w:p>
+      <w:pPr>
+        <w:rPr>
+          <w:b/>
+        </w:rPr>
+      </w:pPr>
+    </w:p>
+    <w:p/>
     <w:sectPr>
       <w:pgSz w:w="12240" w:h="15840"/>
       <w:pgMar w:top="1440" w:right="1440" w:bottom="1440" w:left="1440" w:header="720" w:footer="720" w:gutter="0"/>
@@ -607,6 +1460,95 @@
     </w:lvl>
   </w:abstractNum>
   <w:abstractNum w:abstractNumId="1" w15:restartNumberingAfterBreak="0">
+    <w:nsid w:val="0E895E91"/>
+    <w:multiLevelType w:val="hybridMultilevel"/>
+    <w:tmpl w:val="763A2ED8"/>
+    <w:lvl w:ilvl="0" w:tplc="0409000F">
+      <w:start w:val="1"/>
+      <w:numFmt w:val="decimal"/>
+      <w:lvlText w:val="%1."/>
+      <w:lvlJc w:val="left"/>
+      <w:pPr>
+        <w:ind w:left="720" w:hanging="360"/>
+      </w:pPr>
+      <w:rPr>
+        <w:rFonts w:hint="default"/>
+      </w:rPr>
+    </w:lvl>
+    <w:lvl w:ilvl="1" w:tplc="04090019" w:tentative="1">
+      <w:start w:val="1"/>
+      <w:numFmt w:val="lowerLetter"/>
+      <w:lvlText w:val="%2."/>
+      <w:lvlJc w:val="left"/>
+      <w:pPr>
+        <w:ind w:left="1440" w:hanging="360"/>
+      </w:pPr>
+    </w:lvl>
+    <w:lvl w:ilvl="2" w:tplc="0409001B" w:tentative="1">
+      <w:start w:val="1"/>
+      <w:numFmt w:val="lowerRoman"/>
+      <w:lvlText w:val="%3."/>
+      <w:lvlJc w:val="right"/>
+      <w:pPr>
+        <w:ind w:left="2160" w:hanging="180"/>
+      </w:pPr>
+    </w:lvl>
+    <w:lvl w:ilvl="3" w:tplc="0409000F" w:tentative="1">
+      <w:start w:val="1"/>
+      <w:numFmt w:val="decimal"/>
+      <w:lvlText w:val="%4."/>
+      <w:lvlJc w:val="left"/>
+      <w:pPr>
+        <w:ind w:left="2880" w:hanging="360"/>
+      </w:pPr>
+    </w:lvl>
+    <w:lvl w:ilvl="4" w:tplc="04090019" w:tentative="1">
+      <w:start w:val="1"/>
+      <w:numFmt w:val="lowerLetter"/>
+      <w:lvlText w:val="%5."/>
+      <w:lvlJc w:val="left"/>
+      <w:pPr>
+        <w:ind w:left="3600" w:hanging="360"/>
+      </w:pPr>
+    </w:lvl>
+    <w:lvl w:ilvl="5" w:tplc="0409001B" w:tentative="1">
+      <w:start w:val="1"/>
+      <w:numFmt w:val="lowerRoman"/>
+      <w:lvlText w:val="%6."/>
+      <w:lvlJc w:val="right"/>
+      <w:pPr>
+        <w:ind w:left="4320" w:hanging="180"/>
+      </w:pPr>
+    </w:lvl>
+    <w:lvl w:ilvl="6" w:tplc="0409000F" w:tentative="1">
+      <w:start w:val="1"/>
+      <w:numFmt w:val="decimal"/>
+      <w:lvlText w:val="%7."/>
+      <w:lvlJc w:val="left"/>
+      <w:pPr>
+        <w:ind w:left="5040" w:hanging="360"/>
+      </w:pPr>
+    </w:lvl>
+    <w:lvl w:ilvl="7" w:tplc="04090019" w:tentative="1">
+      <w:start w:val="1"/>
+      <w:numFmt w:val="lowerLetter"/>
+      <w:lvlText w:val="%8."/>
+      <w:lvlJc w:val="left"/>
+      <w:pPr>
+        <w:ind w:left="5760" w:hanging="360"/>
+      </w:pPr>
+    </w:lvl>
+    <w:lvl w:ilvl="8" w:tplc="0409001B" w:tentative="1">
+      <w:start w:val="1"/>
+      <w:numFmt w:val="lowerRoman"/>
+      <w:lvlText w:val="%9."/>
+      <w:lvlJc w:val="right"/>
+      <w:pPr>
+        <w:ind w:left="6480" w:hanging="180"/>
+      </w:pPr>
+    </w:lvl>
+  </w:abstractNum>
+  <w:abstractNum w:abstractNumId="2" w15:restartNumberingAfterBreak="0">
     <w:nsid w:val="32D42FF5"/>
     <w:multiLevelType w:val="hybridMultilevel"/>
     <w:tmpl w:val="BD04D592"/>
@@ -699,6 +1641,9 @@
     <w:abstractNumId w:val="0"/>
   </w:num>
   <w:num w:numId="2">
+    <w:abstractNumId w:val="2"/>
+  </w:num>
+  <w:num w:numId="3">
     <w:abstractNumId w:val="1"/>
   </w:num>
 </w:numbering>
@@ -1136,6 +2081,25 @@
       <w:contextualSpacing/>
     </w:pPr>
   </w:style>
+  <w:style w:type="table" w:styleId="TableGrid">
+    <w:name w:val="Table Grid"/>
+    <w:basedOn w:val="TableNormal"/>
+    <w:uiPriority w:val="39"/>
+    <w:rsid w:val="0013184C"/>
+    <w:pPr>
+      <w:spacing w:after="0" w:line="240" w:lineRule="auto"/>
+    </w:pPr>
+    <w:tblPr>
+      <w:tblBorders>
+        <w:top w:val="single" w:sz="4" w:space="0" w:color="auto"/>
+        <w:left w:val="single" w:sz="4" w:space="0" w:color="auto"/>
+        <w:bottom w:val="single" w:sz="4" w:space="0" w:color="auto"/>
+        <w:right w:val="single" w:sz="4" w:space="0" w:color="auto"/>
+        <w:insideH w:val="single" w:sz="4" w:space="0" w:color="auto"/>
+        <w:insideV w:val="single" w:sz="4" w:space="0" w:color="auto"/>
+      </w:tblBorders>
+    </w:tblPr>
+  </w:style>
 </w:styles>
 </file>
 

</xml_diff>